<commit_message>
initial commit of files and structure
</commit_message>
<xml_diff>
--- a/Charter.docx
+++ b/Charter.docx
@@ -238,8 +238,6 @@
         </w:rPr>
         <w:t xml:space="preserve"> for modelling and dashboarding</w:t>
       </w:r>
-      <w:bookmarkStart w:id="0" w:name="_GoBack"/>
-      <w:bookmarkEnd w:id="0"/>
     </w:p>
     <w:p>
       <w:pPr>
@@ -298,7 +296,7 @@
                     </pic:cNvPicPr>
                   </pic:nvPicPr>
                   <pic:blipFill>
-                    <a:blip r:embed="rId5"/>
+                    <a:blip r:embed="rId7"/>
                     <a:stretch>
                       <a:fillRect/>
                     </a:stretch>
@@ -737,25 +735,7 @@
           <w:sz w:val="21"/>
           <w:szCs w:val="21"/>
         </w:rPr>
-        <w:t xml:space="preserve"> </w:t>
-      </w:r>
-      <w:proofErr w:type="gramStart"/>
-      <w:r>
-        <w:rPr>
-          <w:rFonts w:ascii="Arial" w:eastAsia="Times New Roman" w:hAnsi="Arial" w:cs="Arial"/>
-          <w:sz w:val="21"/>
-          <w:szCs w:val="21"/>
-        </w:rPr>
-        <w:t>and also</w:t>
-      </w:r>
-      <w:proofErr w:type="gramEnd"/>
-      <w:r>
-        <w:rPr>
-          <w:rFonts w:ascii="Arial" w:eastAsia="Times New Roman" w:hAnsi="Arial" w:cs="Arial"/>
-          <w:sz w:val="21"/>
-          <w:szCs w:val="21"/>
-        </w:rPr>
-        <w:t xml:space="preserve"> </w:t>
+        <w:t xml:space="preserve"> and also </w:t>
       </w:r>
       <w:r>
         <w:rPr>
@@ -2033,6 +2013,12 @@
       </w:pPr>
     </w:p>
     <w:sectPr>
+      <w:headerReference w:type="even" r:id="rId8"/>
+      <w:headerReference w:type="default" r:id="rId9"/>
+      <w:footerReference w:type="even" r:id="rId10"/>
+      <w:footerReference w:type="default" r:id="rId11"/>
+      <w:headerReference w:type="first" r:id="rId12"/>
+      <w:footerReference w:type="first" r:id="rId13"/>
       <w:pgSz w:w="12240" w:h="15840"/>
       <w:pgMar w:top="1440" w:right="1440" w:bottom="1440" w:left="1440" w:header="720" w:footer="720" w:gutter="0"/>
       <w:cols w:space="720"/>
@@ -2040,6 +2026,187 @@
     </w:sectPr>
   </w:body>
 </w:document>
+</file>
+
+<file path=word/endnotes.xml><?xml version="1.0" encoding="utf-8"?>
+<w:endnotes xmlns:wpc="http://schemas.microsoft.com/office/word/2010/wordprocessingCanvas" xmlns:cx="http://schemas.microsoft.com/office/drawing/2014/chartex" xmlns:cx1="http://schemas.microsoft.com/office/drawing/2015/9/8/chartex" xmlns:cx2="http://schemas.microsoft.com/office/drawing/2015/10/21/chartex" xmlns:cx3="http://schemas.microsoft.com/office/drawing/2016/5/9/chartex" xmlns:cx4="http://schemas.microsoft.com/office/drawing/2016/5/10/chartex" xmlns:cx5="http://schemas.microsoft.com/office/drawing/2016/5/11/chartex" xmlns:cx6="http://schemas.microsoft.com/office/drawing/2016/5/12/chartex" xmlns:cx7="http://schemas.microsoft.com/office/drawing/2016/5/13/chartex" xmlns:cx8="http://schemas.microsoft.com/office/drawing/2016/5/14/chartex" xmlns:mc="http://schemas.openxmlformats.org/markup-compatibility/2006" xmlns:aink="http://schemas.microsoft.com/office/drawing/2016/ink" xmlns:am3d="http://schemas.microsoft.com/office/drawing/2017/model3d" xmlns:o="urn:schemas-microsoft-com:office:office" xmlns:r="http://schemas.openxmlformats.org/officeDocument/2006/relationships" xmlns:m="http://schemas.openxmlformats.org/officeDocument/2006/math" xmlns:v="urn:schemas-microsoft-com:vml" xmlns:wp14="http://schemas.microsoft.com/office/word/2010/wordprocessingDrawing" xmlns:wp="http://schemas.openxmlformats.org/drawingml/2006/wordprocessingDrawing" xmlns:w10="urn:schemas-microsoft-com:office:word" xmlns:w="http://schemas.openxmlformats.org/wordprocessingml/2006/main" xmlns:w14="http://schemas.microsoft.com/office/word/2010/wordml" xmlns:w15="http://schemas.microsoft.com/office/word/2012/wordml" xmlns:w16cid="http://schemas.microsoft.com/office/word/2016/wordml/cid" xmlns:w16se="http://schemas.microsoft.com/office/word/2015/wordml/symex" xmlns:wpg="http://schemas.microsoft.com/office/word/2010/wordprocessingGroup" xmlns:wpi="http://schemas.microsoft.com/office/word/2010/wordprocessingInk" xmlns:wne="http://schemas.microsoft.com/office/word/2006/wordml" xmlns:wps="http://schemas.microsoft.com/office/word/2010/wordprocessingShape" mc:Ignorable="w14 w15 w16se w16cid wp14">
+  <w:endnote w:type="separator" w:id="-1">
+    <w:p>
+      <w:pPr>
+        <w:spacing w:after="0" w:line="240" w:lineRule="auto"/>
+      </w:pPr>
+      <w:r>
+        <w:separator/>
+      </w:r>
+    </w:p>
+  </w:endnote>
+  <w:endnote w:type="continuationSeparator" w:id="0">
+    <w:p>
+      <w:pPr>
+        <w:spacing w:after="0" w:line="240" w:lineRule="auto"/>
+      </w:pPr>
+      <w:r>
+        <w:continuationSeparator/>
+      </w:r>
+    </w:p>
+  </w:endnote>
+</w:endnotes>
+</file>
+
+<file path=word/footer1.xml><?xml version="1.0" encoding="utf-8"?>
+<w:ftr xmlns:wpc="http://schemas.microsoft.com/office/word/2010/wordprocessingCanvas" xmlns:cx="http://schemas.microsoft.com/office/drawing/2014/chartex" xmlns:cx1="http://schemas.microsoft.com/office/drawing/2015/9/8/chartex" xmlns:cx2="http://schemas.microsoft.com/office/drawing/2015/10/21/chartex" xmlns:cx3="http://schemas.microsoft.com/office/drawing/2016/5/9/chartex" xmlns:cx4="http://schemas.microsoft.com/office/drawing/2016/5/10/chartex" xmlns:cx5="http://schemas.microsoft.com/office/drawing/2016/5/11/chartex" xmlns:cx6="http://schemas.microsoft.com/office/drawing/2016/5/12/chartex" xmlns:cx7="http://schemas.microsoft.com/office/drawing/2016/5/13/chartex" xmlns:cx8="http://schemas.microsoft.com/office/drawing/2016/5/14/chartex" xmlns:mc="http://schemas.openxmlformats.org/markup-compatibility/2006" xmlns:aink="http://schemas.microsoft.com/office/drawing/2016/ink" xmlns:am3d="http://schemas.microsoft.com/office/drawing/2017/model3d" xmlns:o="urn:schemas-microsoft-com:office:office" xmlns:r="http://schemas.openxmlformats.org/officeDocument/2006/relationships" xmlns:m="http://schemas.openxmlformats.org/officeDocument/2006/math" xmlns:v="urn:schemas-microsoft-com:vml" xmlns:wp14="http://schemas.microsoft.com/office/word/2010/wordprocessingDrawing" xmlns:wp="http://schemas.openxmlformats.org/drawingml/2006/wordprocessingDrawing" xmlns:w10="urn:schemas-microsoft-com:office:word" xmlns:w="http://schemas.openxmlformats.org/wordprocessingml/2006/main" xmlns:w14="http://schemas.microsoft.com/office/word/2010/wordml" xmlns:w15="http://schemas.microsoft.com/office/word/2012/wordml" xmlns:w16cid="http://schemas.microsoft.com/office/word/2016/wordml/cid" xmlns:w16se="http://schemas.microsoft.com/office/word/2015/wordml/symex" xmlns:wpg="http://schemas.microsoft.com/office/word/2010/wordprocessingGroup" xmlns:wpi="http://schemas.microsoft.com/office/word/2010/wordprocessingInk" xmlns:wne="http://schemas.microsoft.com/office/word/2006/wordml" xmlns:wps="http://schemas.microsoft.com/office/word/2010/wordprocessingShape" mc:Ignorable="w14 w15 w16se w16cid wp14">
+  <w:p>
+    <w:pPr>
+      <w:pStyle w:val="Footer"/>
+    </w:pPr>
+  </w:p>
+</w:ftr>
+</file>
+
+<file path=word/footer2.xml><?xml version="1.0" encoding="utf-8"?>
+<w:ftr xmlns:wpc="http://schemas.microsoft.com/office/word/2010/wordprocessingCanvas" xmlns:cx="http://schemas.microsoft.com/office/drawing/2014/chartex" xmlns:cx1="http://schemas.microsoft.com/office/drawing/2015/9/8/chartex" xmlns:cx2="http://schemas.microsoft.com/office/drawing/2015/10/21/chartex" xmlns:cx3="http://schemas.microsoft.com/office/drawing/2016/5/9/chartex" xmlns:cx4="http://schemas.microsoft.com/office/drawing/2016/5/10/chartex" xmlns:cx5="http://schemas.microsoft.com/office/drawing/2016/5/11/chartex" xmlns:cx6="http://schemas.microsoft.com/office/drawing/2016/5/12/chartex" xmlns:cx7="http://schemas.microsoft.com/office/drawing/2016/5/13/chartex" xmlns:cx8="http://schemas.microsoft.com/office/drawing/2016/5/14/chartex" xmlns:mc="http://schemas.openxmlformats.org/markup-compatibility/2006" xmlns:aink="http://schemas.microsoft.com/office/drawing/2016/ink" xmlns:am3d="http://schemas.microsoft.com/office/drawing/2017/model3d" xmlns:o="urn:schemas-microsoft-com:office:office" xmlns:r="http://schemas.openxmlformats.org/officeDocument/2006/relationships" xmlns:m="http://schemas.openxmlformats.org/officeDocument/2006/math" xmlns:v="urn:schemas-microsoft-com:vml" xmlns:wp14="http://schemas.microsoft.com/office/word/2010/wordprocessingDrawing" xmlns:wp="http://schemas.openxmlformats.org/drawingml/2006/wordprocessingDrawing" xmlns:w10="urn:schemas-microsoft-com:office:word" xmlns:w="http://schemas.openxmlformats.org/wordprocessingml/2006/main" xmlns:w14="http://schemas.microsoft.com/office/word/2010/wordml" xmlns:w15="http://schemas.microsoft.com/office/word/2012/wordml" xmlns:w16cid="http://schemas.microsoft.com/office/word/2016/wordml/cid" xmlns:w16se="http://schemas.microsoft.com/office/word/2015/wordml/symex" xmlns:wpg="http://schemas.microsoft.com/office/word/2010/wordprocessingGroup" xmlns:wpi="http://schemas.microsoft.com/office/word/2010/wordprocessingInk" xmlns:wne="http://schemas.microsoft.com/office/word/2006/wordml" xmlns:wps="http://schemas.microsoft.com/office/word/2010/wordprocessingShape" mc:Ignorable="w14 w15 w16se w16cid wp14">
+  <w:p>
+    <w:pPr>
+      <w:pStyle w:val="Footer"/>
+    </w:pPr>
+  </w:p>
+</w:ftr>
+</file>
+
+<file path=word/footer3.xml><?xml version="1.0" encoding="utf-8"?>
+<w:ftr xmlns:wpc="http://schemas.microsoft.com/office/word/2010/wordprocessingCanvas" xmlns:cx="http://schemas.microsoft.com/office/drawing/2014/chartex" xmlns:cx1="http://schemas.microsoft.com/office/drawing/2015/9/8/chartex" xmlns:cx2="http://schemas.microsoft.com/office/drawing/2015/10/21/chartex" xmlns:cx3="http://schemas.microsoft.com/office/drawing/2016/5/9/chartex" xmlns:cx4="http://schemas.microsoft.com/office/drawing/2016/5/10/chartex" xmlns:cx5="http://schemas.microsoft.com/office/drawing/2016/5/11/chartex" xmlns:cx6="http://schemas.microsoft.com/office/drawing/2016/5/12/chartex" xmlns:cx7="http://schemas.microsoft.com/office/drawing/2016/5/13/chartex" xmlns:cx8="http://schemas.microsoft.com/office/drawing/2016/5/14/chartex" xmlns:mc="http://schemas.openxmlformats.org/markup-compatibility/2006" xmlns:aink="http://schemas.microsoft.com/office/drawing/2016/ink" xmlns:am3d="http://schemas.microsoft.com/office/drawing/2017/model3d" xmlns:o="urn:schemas-microsoft-com:office:office" xmlns:r="http://schemas.openxmlformats.org/officeDocument/2006/relationships" xmlns:m="http://schemas.openxmlformats.org/officeDocument/2006/math" xmlns:v="urn:schemas-microsoft-com:vml" xmlns:wp14="http://schemas.microsoft.com/office/word/2010/wordprocessingDrawing" xmlns:wp="http://schemas.openxmlformats.org/drawingml/2006/wordprocessingDrawing" xmlns:w10="urn:schemas-microsoft-com:office:word" xmlns:w="http://schemas.openxmlformats.org/wordprocessingml/2006/main" xmlns:w14="http://schemas.microsoft.com/office/word/2010/wordml" xmlns:w15="http://schemas.microsoft.com/office/word/2012/wordml" xmlns:w16cid="http://schemas.microsoft.com/office/word/2016/wordml/cid" xmlns:w16se="http://schemas.microsoft.com/office/word/2015/wordml/symex" xmlns:wpg="http://schemas.microsoft.com/office/word/2010/wordprocessingGroup" xmlns:wpi="http://schemas.microsoft.com/office/word/2010/wordprocessingInk" xmlns:wne="http://schemas.microsoft.com/office/word/2006/wordml" xmlns:wps="http://schemas.microsoft.com/office/word/2010/wordprocessingShape" mc:Ignorable="w14 w15 w16se w16cid wp14">
+  <w:p>
+    <w:pPr>
+      <w:pStyle w:val="Footer"/>
+    </w:pPr>
+  </w:p>
+</w:ftr>
+</file>
+
+<file path=word/footnotes.xml><?xml version="1.0" encoding="utf-8"?>
+<w:footnotes xmlns:wpc="http://schemas.microsoft.com/office/word/2010/wordprocessingCanvas" xmlns:cx="http://schemas.microsoft.com/office/drawing/2014/chartex" xmlns:cx1="http://schemas.microsoft.com/office/drawing/2015/9/8/chartex" xmlns:cx2="http://schemas.microsoft.com/office/drawing/2015/10/21/chartex" xmlns:cx3="http://schemas.microsoft.com/office/drawing/2016/5/9/chartex" xmlns:cx4="http://schemas.microsoft.com/office/drawing/2016/5/10/chartex" xmlns:cx5="http://schemas.microsoft.com/office/drawing/2016/5/11/chartex" xmlns:cx6="http://schemas.microsoft.com/office/drawing/2016/5/12/chartex" xmlns:cx7="http://schemas.microsoft.com/office/drawing/2016/5/13/chartex" xmlns:cx8="http://schemas.microsoft.com/office/drawing/2016/5/14/chartex" xmlns:mc="http://schemas.openxmlformats.org/markup-compatibility/2006" xmlns:aink="http://schemas.microsoft.com/office/drawing/2016/ink" xmlns:am3d="http://schemas.microsoft.com/office/drawing/2017/model3d" xmlns:o="urn:schemas-microsoft-com:office:office" xmlns:r="http://schemas.openxmlformats.org/officeDocument/2006/relationships" xmlns:m="http://schemas.openxmlformats.org/officeDocument/2006/math" xmlns:v="urn:schemas-microsoft-com:vml" xmlns:wp14="http://schemas.microsoft.com/office/word/2010/wordprocessingDrawing" xmlns:wp="http://schemas.openxmlformats.org/drawingml/2006/wordprocessingDrawing" xmlns:w10="urn:schemas-microsoft-com:office:word" xmlns:w="http://schemas.openxmlformats.org/wordprocessingml/2006/main" xmlns:w14="http://schemas.microsoft.com/office/word/2010/wordml" xmlns:w15="http://schemas.microsoft.com/office/word/2012/wordml" xmlns:w16cid="http://schemas.microsoft.com/office/word/2016/wordml/cid" xmlns:w16se="http://schemas.microsoft.com/office/word/2015/wordml/symex" xmlns:wpg="http://schemas.microsoft.com/office/word/2010/wordprocessingGroup" xmlns:wpi="http://schemas.microsoft.com/office/word/2010/wordprocessingInk" xmlns:wne="http://schemas.microsoft.com/office/word/2006/wordml" xmlns:wps="http://schemas.microsoft.com/office/word/2010/wordprocessingShape" mc:Ignorable="w14 w15 w16se w16cid wp14">
+  <w:footnote w:type="separator" w:id="-1">
+    <w:p>
+      <w:pPr>
+        <w:spacing w:after="0" w:line="240" w:lineRule="auto"/>
+      </w:pPr>
+      <w:r>
+        <w:separator/>
+      </w:r>
+    </w:p>
+  </w:footnote>
+  <w:footnote w:type="continuationSeparator" w:id="0">
+    <w:p>
+      <w:pPr>
+        <w:spacing w:after="0" w:line="240" w:lineRule="auto"/>
+      </w:pPr>
+      <w:r>
+        <w:continuationSeparator/>
+      </w:r>
+    </w:p>
+  </w:footnote>
+</w:footnotes>
+</file>
+
+<file path=word/header1.xml><?xml version="1.0" encoding="utf-8"?>
+<w:hdr xmlns:wpc="http://schemas.microsoft.com/office/word/2010/wordprocessingCanvas" xmlns:cx="http://schemas.microsoft.com/office/drawing/2014/chartex" xmlns:cx1="http://schemas.microsoft.com/office/drawing/2015/9/8/chartex" xmlns:cx2="http://schemas.microsoft.com/office/drawing/2015/10/21/chartex" xmlns:cx3="http://schemas.microsoft.com/office/drawing/2016/5/9/chartex" xmlns:cx4="http://schemas.microsoft.com/office/drawing/2016/5/10/chartex" xmlns:cx5="http://schemas.microsoft.com/office/drawing/2016/5/11/chartex" xmlns:cx6="http://schemas.microsoft.com/office/drawing/2016/5/12/chartex" xmlns:cx7="http://schemas.microsoft.com/office/drawing/2016/5/13/chartex" xmlns:cx8="http://schemas.microsoft.com/office/drawing/2016/5/14/chartex" xmlns:mc="http://schemas.openxmlformats.org/markup-compatibility/2006" xmlns:aink="http://schemas.microsoft.com/office/drawing/2016/ink" xmlns:am3d="http://schemas.microsoft.com/office/drawing/2017/model3d" xmlns:o="urn:schemas-microsoft-com:office:office" xmlns:r="http://schemas.openxmlformats.org/officeDocument/2006/relationships" xmlns:m="http://schemas.openxmlformats.org/officeDocument/2006/math" xmlns:v="urn:schemas-microsoft-com:vml" xmlns:wp14="http://schemas.microsoft.com/office/word/2010/wordprocessingDrawing" xmlns:wp="http://schemas.openxmlformats.org/drawingml/2006/wordprocessingDrawing" xmlns:w10="urn:schemas-microsoft-com:office:word" xmlns:w="http://schemas.openxmlformats.org/wordprocessingml/2006/main" xmlns:w14="http://schemas.microsoft.com/office/word/2010/wordml" xmlns:w15="http://schemas.microsoft.com/office/word/2012/wordml" xmlns:w16cid="http://schemas.microsoft.com/office/word/2016/wordml/cid" xmlns:w16se="http://schemas.microsoft.com/office/word/2015/wordml/symex" xmlns:wpg="http://schemas.microsoft.com/office/word/2010/wordprocessingGroup" xmlns:wpi="http://schemas.microsoft.com/office/word/2010/wordprocessingInk" xmlns:wne="http://schemas.microsoft.com/office/word/2006/wordml" xmlns:wps="http://schemas.microsoft.com/office/word/2010/wordprocessingShape" mc:Ignorable="w14 w15 w16se w16cid wp14">
+  <w:p>
+    <w:pPr>
+      <w:pStyle w:val="Header"/>
+    </w:pPr>
+  </w:p>
+</w:hdr>
+</file>
+
+<file path=word/header2.xml><?xml version="1.0" encoding="utf-8"?>
+<w:hdr xmlns:wpc="http://schemas.microsoft.com/office/word/2010/wordprocessingCanvas" xmlns:cx="http://schemas.microsoft.com/office/drawing/2014/chartex" xmlns:cx1="http://schemas.microsoft.com/office/drawing/2015/9/8/chartex" xmlns:cx2="http://schemas.microsoft.com/office/drawing/2015/10/21/chartex" xmlns:cx3="http://schemas.microsoft.com/office/drawing/2016/5/9/chartex" xmlns:cx4="http://schemas.microsoft.com/office/drawing/2016/5/10/chartex" xmlns:cx5="http://schemas.microsoft.com/office/drawing/2016/5/11/chartex" xmlns:cx6="http://schemas.microsoft.com/office/drawing/2016/5/12/chartex" xmlns:cx7="http://schemas.microsoft.com/office/drawing/2016/5/13/chartex" xmlns:cx8="http://schemas.microsoft.com/office/drawing/2016/5/14/chartex" xmlns:mc="http://schemas.openxmlformats.org/markup-compatibility/2006" xmlns:aink="http://schemas.microsoft.com/office/drawing/2016/ink" xmlns:am3d="http://schemas.microsoft.com/office/drawing/2017/model3d" xmlns:o="urn:schemas-microsoft-com:office:office" xmlns:r="http://schemas.openxmlformats.org/officeDocument/2006/relationships" xmlns:m="http://schemas.openxmlformats.org/officeDocument/2006/math" xmlns:v="urn:schemas-microsoft-com:vml" xmlns:wp14="http://schemas.microsoft.com/office/word/2010/wordprocessingDrawing" xmlns:wp="http://schemas.openxmlformats.org/drawingml/2006/wordprocessingDrawing" xmlns:w10="urn:schemas-microsoft-com:office:word" xmlns:w="http://schemas.openxmlformats.org/wordprocessingml/2006/main" xmlns:w14="http://schemas.microsoft.com/office/word/2010/wordml" xmlns:w15="http://schemas.microsoft.com/office/word/2012/wordml" xmlns:w16cid="http://schemas.microsoft.com/office/word/2016/wordml/cid" xmlns:w16se="http://schemas.microsoft.com/office/word/2015/wordml/symex" xmlns:wpg="http://schemas.microsoft.com/office/word/2010/wordprocessingGroup" xmlns:wpi="http://schemas.microsoft.com/office/word/2010/wordprocessingInk" xmlns:wne="http://schemas.microsoft.com/office/word/2006/wordml" xmlns:wps="http://schemas.microsoft.com/office/word/2010/wordprocessingShape" mc:Ignorable="w14 w15 w16se w16cid wp14">
+  <w:p>
+    <w:pPr>
+      <w:pStyle w:val="Header"/>
+      <w:jc w:val="right"/>
+    </w:pPr>
+    <w:bookmarkStart w:id="0" w:name="_GoBack"/>
+    <w:r>
+      <w:drawing>
+        <wp:inline distT="0" distB="0" distL="0" distR="0" wp14:anchorId="6D5A59E0" wp14:editId="3E36EA8D">
+          <wp:extent cx="2381250" cy="542650"/>
+          <wp:effectExtent l="0" t="0" r="0" b="0"/>
+          <wp:docPr id="9" name="Picture 8" descr="https://datafixdotcom.files.wordpress.com/2015/07/datafix-logo-sml.gif">
+            <a:extLst xmlns:a="http://schemas.openxmlformats.org/drawingml/2006/main">
+              <a:ext uri="{FF2B5EF4-FFF2-40B4-BE49-F238E27FC236}">
+                <a16:creationId xmlns:a16="http://schemas.microsoft.com/office/drawing/2014/main" id="{19B8D077-420F-421D-B412-0EFACACCFEE0}"/>
+              </a:ext>
+            </a:extLst>
+          </wp:docPr>
+          <wp:cNvGraphicFramePr>
+            <a:graphicFrameLocks xmlns:a="http://schemas.openxmlformats.org/drawingml/2006/main" noChangeAspect="1"/>
+          </wp:cNvGraphicFramePr>
+          <a:graphic xmlns:a="http://schemas.openxmlformats.org/drawingml/2006/main">
+            <a:graphicData uri="http://schemas.openxmlformats.org/drawingml/2006/picture">
+              <pic:pic xmlns:pic="http://schemas.openxmlformats.org/drawingml/2006/picture">
+                <pic:nvPicPr>
+                  <pic:cNvPr id="9" name="Picture 8" descr="https://datafixdotcom.files.wordpress.com/2015/07/datafix-logo-sml.gif">
+                    <a:extLst>
+                      <a:ext uri="{FF2B5EF4-FFF2-40B4-BE49-F238E27FC236}">
+                        <a16:creationId xmlns:a16="http://schemas.microsoft.com/office/drawing/2014/main" id="{19B8D077-420F-421D-B412-0EFACACCFEE0}"/>
+                      </a:ext>
+                    </a:extLst>
+                  </pic:cNvPr>
+                  <pic:cNvPicPr>
+                    <a:picLocks noChangeAspect="1" noChangeArrowheads="1"/>
+                  </pic:cNvPicPr>
+                </pic:nvPicPr>
+                <pic:blipFill>
+                  <a:blip r:embed="rId1">
+                    <a:extLst>
+                      <a:ext uri="{28A0092B-C50C-407E-A947-70E740481C1C}">
+                        <a14:useLocalDpi xmlns:a14="http://schemas.microsoft.com/office/drawing/2010/main" val="0"/>
+                      </a:ext>
+                    </a:extLst>
+                  </a:blip>
+                  <a:srcRect/>
+                  <a:stretch>
+                    <a:fillRect/>
+                  </a:stretch>
+                </pic:blipFill>
+                <pic:spPr bwMode="auto">
+                  <a:xfrm>
+                    <a:off x="0" y="0"/>
+                    <a:ext cx="2381250" cy="542650"/>
+                  </a:xfrm>
+                  <a:prstGeom prst="rect">
+                    <a:avLst/>
+                  </a:prstGeom>
+                  <a:noFill/>
+                  <a:extLst>
+                    <a:ext uri="{909E8E84-426E-40DD-AFC4-6F175D3DCCD1}">
+                      <a14:hiddenFill xmlns:a14="http://schemas.microsoft.com/office/drawing/2010/main">
+                        <a:solidFill>
+                          <a:srgbClr val="FFFFFF"/>
+                        </a:solidFill>
+                      </a14:hiddenFill>
+                    </a:ext>
+                  </a:extLst>
+                </pic:spPr>
+              </pic:pic>
+            </a:graphicData>
+          </a:graphic>
+        </wp:inline>
+      </w:drawing>
+    </w:r>
+    <w:bookmarkEnd w:id="0"/>
+  </w:p>
+</w:hdr>
+</file>
+
+<file path=word/header3.xml><?xml version="1.0" encoding="utf-8"?>
+<w:hdr xmlns:wpc="http://schemas.microsoft.com/office/word/2010/wordprocessingCanvas" xmlns:cx="http://schemas.microsoft.com/office/drawing/2014/chartex" xmlns:cx1="http://schemas.microsoft.com/office/drawing/2015/9/8/chartex" xmlns:cx2="http://schemas.microsoft.com/office/drawing/2015/10/21/chartex" xmlns:cx3="http://schemas.microsoft.com/office/drawing/2016/5/9/chartex" xmlns:cx4="http://schemas.microsoft.com/office/drawing/2016/5/10/chartex" xmlns:cx5="http://schemas.microsoft.com/office/drawing/2016/5/11/chartex" xmlns:cx6="http://schemas.microsoft.com/office/drawing/2016/5/12/chartex" xmlns:cx7="http://schemas.microsoft.com/office/drawing/2016/5/13/chartex" xmlns:cx8="http://schemas.microsoft.com/office/drawing/2016/5/14/chartex" xmlns:mc="http://schemas.openxmlformats.org/markup-compatibility/2006" xmlns:aink="http://schemas.microsoft.com/office/drawing/2016/ink" xmlns:am3d="http://schemas.microsoft.com/office/drawing/2017/model3d" xmlns:o="urn:schemas-microsoft-com:office:office" xmlns:r="http://schemas.openxmlformats.org/officeDocument/2006/relationships" xmlns:m="http://schemas.openxmlformats.org/officeDocument/2006/math" xmlns:v="urn:schemas-microsoft-com:vml" xmlns:wp14="http://schemas.microsoft.com/office/word/2010/wordprocessingDrawing" xmlns:wp="http://schemas.openxmlformats.org/drawingml/2006/wordprocessingDrawing" xmlns:w10="urn:schemas-microsoft-com:office:word" xmlns:w="http://schemas.openxmlformats.org/wordprocessingml/2006/main" xmlns:w14="http://schemas.microsoft.com/office/word/2010/wordml" xmlns:w15="http://schemas.microsoft.com/office/word/2012/wordml" xmlns:w16cid="http://schemas.microsoft.com/office/word/2016/wordml/cid" xmlns:w16se="http://schemas.microsoft.com/office/word/2015/wordml/symex" xmlns:wpg="http://schemas.microsoft.com/office/word/2010/wordprocessingGroup" xmlns:wpi="http://schemas.microsoft.com/office/word/2010/wordprocessingInk" xmlns:wne="http://schemas.microsoft.com/office/word/2006/wordml" xmlns:wps="http://schemas.microsoft.com/office/word/2010/wordprocessingShape" mc:Ignorable="w14 w15 w16se w16cid wp14">
+  <w:p>
+    <w:pPr>
+      <w:pStyle w:val="Header"/>
+    </w:pPr>
+  </w:p>
+</w:hdr>
 </file>
 
 <file path=word/numbering.xml><?xml version="1.0" encoding="utf-8"?>
@@ -4157,7 +4324,6 @@
   <w:style w:type="character" w:default="1" w:styleId="DefaultParagraphFont">
     <w:name w:val="Default Paragraph Font"/>
     <w:uiPriority w:val="1"/>
-    <w:semiHidden/>
     <w:unhideWhenUsed/>
   </w:style>
   <w:style w:type="table" w:default="1" w:styleId="TableNormal">
@@ -4232,6 +4398,50 @@
       <w:ind w:left="720"/>
       <w:contextualSpacing/>
     </w:pPr>
+  </w:style>
+  <w:style w:type="paragraph" w:styleId="Header">
+    <w:name w:val="header"/>
+    <w:basedOn w:val="Normal"/>
+    <w:link w:val="HeaderChar"/>
+    <w:uiPriority w:val="99"/>
+    <w:unhideWhenUsed/>
+    <w:rsid w:val="00A25B6D"/>
+    <w:pPr>
+      <w:tabs>
+        <w:tab w:val="center" w:pos="4680"/>
+        <w:tab w:val="right" w:pos="9360"/>
+      </w:tabs>
+      <w:spacing w:after="0" w:line="240" w:lineRule="auto"/>
+    </w:pPr>
+  </w:style>
+  <w:style w:type="character" w:customStyle="1" w:styleId="HeaderChar">
+    <w:name w:val="Header Char"/>
+    <w:basedOn w:val="DefaultParagraphFont"/>
+    <w:link w:val="Header"/>
+    <w:uiPriority w:val="99"/>
+    <w:rsid w:val="00A25B6D"/>
+  </w:style>
+  <w:style w:type="paragraph" w:styleId="Footer">
+    <w:name w:val="footer"/>
+    <w:basedOn w:val="Normal"/>
+    <w:link w:val="FooterChar"/>
+    <w:uiPriority w:val="99"/>
+    <w:unhideWhenUsed/>
+    <w:rsid w:val="00A25B6D"/>
+    <w:pPr>
+      <w:tabs>
+        <w:tab w:val="center" w:pos="4680"/>
+        <w:tab w:val="right" w:pos="9360"/>
+      </w:tabs>
+      <w:spacing w:after="0" w:line="240" w:lineRule="auto"/>
+    </w:pPr>
+  </w:style>
+  <w:style w:type="character" w:customStyle="1" w:styleId="FooterChar">
+    <w:name w:val="Footer Char"/>
+    <w:basedOn w:val="DefaultParagraphFont"/>
+    <w:link w:val="Footer"/>
+    <w:uiPriority w:val="99"/>
+    <w:rsid w:val="00A25B6D"/>
   </w:style>
 </w:styles>
 </file>

</xml_diff>